<commit_message>
usuall update with yocto work
</commit_message>
<xml_diff>
--- a/yocot_prac/yocto_prac.docx
+++ b/yocot_prac/yocto_prac.docx
@@ -115,7 +115,7 @@
                   </pic:nvPicPr>
                   <pic:blipFill>
                     <a:blip r:embed="rId2"/>
-                    <a:srcRect l="3744" t="21191" r="46165" b="68750"/>
+                    <a:srcRect l="3744" t="21196" r="46168" b="68760"/>
                     <a:stretch>
                       <a:fillRect/>
                     </a:stretch>
@@ -302,7 +302,7 @@
                   </pic:nvPicPr>
                   <pic:blipFill>
                     <a:blip r:embed="rId3"/>
-                    <a:srcRect l="0" t="0" r="0" b="56294"/>
+                    <a:srcRect l="0" t="0" r="0" b="56304"/>
                     <a:stretch>
                       <a:fillRect/>
                     </a:stretch>
@@ -374,7 +374,7 @@
                   </pic:nvPicPr>
                   <pic:blipFill>
                     <a:blip r:embed="rId4"/>
-                    <a:srcRect l="0" t="0" r="0" b="74469"/>
+                    <a:srcRect l="0" t="0" r="0" b="74478"/>
                     <a:stretch>
                       <a:fillRect/>
                     </a:stretch>
@@ -497,7 +497,7 @@
                   </pic:nvPicPr>
                   <pic:blipFill>
                     <a:blip r:embed="rId5"/>
-                    <a:srcRect l="0" t="0" r="28355" b="53509"/>
+                    <a:srcRect l="0" t="0" r="28355" b="53514"/>
                     <a:stretch>
                       <a:fillRect/>
                     </a:stretch>
@@ -643,7 +643,7 @@
                   </pic:nvPicPr>
                   <pic:blipFill>
                     <a:blip r:embed="rId6"/>
-                    <a:srcRect l="0" t="21043" r="0" b="0"/>
+                    <a:srcRect l="0" t="21048" r="0" b="0"/>
                     <a:stretch>
                       <a:fillRect/>
                     </a:stretch>
@@ -662,6 +662,2719 @@
             </a:graphic>
           </wp:inline>
         </w:drawing>
+      </w:r>
+    </w:p>
+    <w:p>
+      <w:pPr>
+        <w:pStyle w:val="Normal"/>
+        <w:bidi w:val="0"/>
+        <w:jc w:val="start"/>
+        <w:rPr/>
+      </w:pPr>
+      <w:r>
+        <w:rPr/>
+      </w:r>
+    </w:p>
+    <w:p>
+      <w:pPr>
+        <w:pStyle w:val="Normal"/>
+        <w:bidi w:val="0"/>
+        <w:jc w:val="start"/>
+        <w:rPr>
+          <w:b/>
+          <w:b/>
+          <w:bCs/>
+          <w:sz w:val="40"/>
+          <w:szCs w:val="24"/>
+        </w:rPr>
+      </w:pPr>
+      <w:r>
+        <w:rPr>
+          <w:b/>
+          <w:bCs/>
+          <w:sz w:val="40"/>
+          <w:szCs w:val="24"/>
+        </w:rPr>
+        <w:t>Adding package to build build</w:t>
+      </w:r>
+    </w:p>
+    <w:p>
+      <w:pPr>
+        <w:pStyle w:val="Normal"/>
+        <w:bidi w:val="0"/>
+        <w:jc w:val="start"/>
+        <w:rPr/>
+      </w:pPr>
+      <w:r>
+        <w:rPr/>
+        <w:t xml:space="preserve">1. open the </w:t>
+      </w:r>
+      <w:hyperlink r:id="rId8">
+        <w:r>
+          <w:rPr>
+            <w:rStyle w:val="InternetLink"/>
+          </w:rPr>
+          <w:t>https://layers.openembedded.org/layerindex/branch/master/layers/</w:t>
+        </w:r>
+      </w:hyperlink>
+    </w:p>
+    <w:p>
+      <w:pPr>
+        <w:pStyle w:val="Normal"/>
+        <w:bidi w:val="0"/>
+        <w:jc w:val="start"/>
+        <w:rPr/>
+      </w:pPr>
+      <w:hyperlink r:id="rId9">
+        <w:r>
+          <w:rPr>
+            <w:rStyle w:val="InternetLink"/>
+          </w:rPr>
+          <w:t>https://layers.openembedded.org/layerindex/branch/master/recipes/</w:t>
+        </w:r>
+      </w:hyperlink>
+    </w:p>
+    <w:p>
+      <w:pPr>
+        <w:pStyle w:val="Normal"/>
+        <w:bidi w:val="0"/>
+        <w:jc w:val="start"/>
+        <w:rPr/>
+      </w:pPr>
+      <w:r>
+        <w:rPr/>
+        <w:t xml:space="preserve">site and check what package you wanted in your build </w:t>
+      </w:r>
+    </w:p>
+    <w:p>
+      <w:pPr>
+        <w:pStyle w:val="Normal"/>
+        <w:bidi w:val="0"/>
+        <w:jc w:val="start"/>
+        <w:rPr/>
+      </w:pPr>
+      <w:r>
+        <w:rPr/>
+        <w:t>2. open the build/conf/local.conf file</w:t>
+      </w:r>
+    </w:p>
+    <w:p>
+      <w:pPr>
+        <w:pStyle w:val="Normal"/>
+        <w:bidi w:val="0"/>
+        <w:jc w:val="start"/>
+        <w:rPr/>
+      </w:pPr>
+      <w:r>
+        <w:rPr/>
+        <w:t>3. add this line to your local.conf</w:t>
+      </w:r>
+    </w:p>
+    <w:p>
+      <w:pPr>
+        <w:pStyle w:val="Normal"/>
+        <w:bidi w:val="0"/>
+        <w:jc w:val="center"/>
+        <w:rPr/>
+      </w:pPr>
+      <w:r>
+        <w:rPr/>
+        <w:t>IMAGE_INSTALL_append = " lshw"</w:t>
+      </w:r>
+    </w:p>
+    <w:p>
+      <w:pPr>
+        <w:pStyle w:val="Normal"/>
+        <w:bidi w:val="0"/>
+        <w:jc w:val="start"/>
+        <w:rPr/>
+      </w:pPr>
+      <w:r>
+        <w:rPr>
+          <w:b/>
+          <w:bCs/>
+          <w:color w:val="C9211E"/>
+        </w:rPr>
+        <w:t>note: spaces are very important here so “&lt;space&gt;&lt;package_1&gt;&lt;sapce&gt;&lt;package_2”</w:t>
+      </w:r>
+      <w:r>
+        <w:rPr/>
+        <w:t xml:space="preserve"> </w:t>
+      </w:r>
+    </w:p>
+    <w:p>
+      <w:pPr>
+        <w:pStyle w:val="Normal"/>
+        <w:bidi w:val="0"/>
+        <w:jc w:val="start"/>
+        <w:rPr/>
+      </w:pPr>
+      <w:r>
+        <w:rPr/>
+        <w:drawing>
+          <wp:inline distT="0" distB="0" distL="0" distR="0">
+            <wp:extent cx="6840220" cy="234315"/>
+            <wp:effectExtent l="0" t="0" r="0" b="0"/>
+            <wp:docPr id="6" name="Image6" descr="" title=""/>
+            <wp:cNvGraphicFramePr>
+              <a:graphicFrameLocks xmlns:a="http://schemas.openxmlformats.org/drawingml/2006/main" noChangeAspect="1"/>
+            </wp:cNvGraphicFramePr>
+            <a:graphic xmlns:a="http://schemas.openxmlformats.org/drawingml/2006/main">
+              <a:graphicData uri="http://schemas.openxmlformats.org/drawingml/2006/picture">
+                <pic:pic xmlns:pic="http://schemas.openxmlformats.org/drawingml/2006/picture">
+                  <pic:nvPicPr>
+                    <pic:cNvPr id="6" name="Image6" descr="" title=""/>
+                    <pic:cNvPicPr>
+                      <a:picLocks noChangeAspect="1" noChangeArrowheads="1"/>
+                    </pic:cNvPicPr>
+                  </pic:nvPicPr>
+                  <pic:blipFill>
+                    <a:blip r:embed="rId10"/>
+                    <a:srcRect l="4231" t="30059" r="42363" b="66668"/>
+                    <a:stretch>
+                      <a:fillRect/>
+                    </a:stretch>
+                  </pic:blipFill>
+                  <pic:spPr bwMode="auto">
+                    <a:xfrm>
+                      <a:off x="0" y="0"/>
+                      <a:ext cx="6840220" cy="234315"/>
+                    </a:xfrm>
+                    <a:prstGeom prst="rect">
+                      <a:avLst/>
+                    </a:prstGeom>
+                  </pic:spPr>
+                </pic:pic>
+              </a:graphicData>
+            </a:graphic>
+          </wp:inline>
+        </w:drawing>
+      </w:r>
+    </w:p>
+    <w:p>
+      <w:pPr>
+        <w:pStyle w:val="Normal"/>
+        <w:bidi w:val="0"/>
+        <w:jc w:val="start"/>
+        <w:rPr/>
+      </w:pPr>
+      <w:r>
+        <w:rPr/>
+        <w:t>4. then do bitbake core-image-minimal</w:t>
+      </w:r>
+    </w:p>
+    <w:p>
+      <w:pPr>
+        <w:pStyle w:val="Normal"/>
+        <w:bidi w:val="0"/>
+        <w:jc w:val="start"/>
+        <w:rPr/>
+      </w:pPr>
+      <w:r>
+        <w:rPr/>
+      </w:r>
+    </w:p>
+    <w:p>
+      <w:pPr>
+        <w:pStyle w:val="Normal"/>
+        <w:bidi w:val="0"/>
+        <w:jc w:val="start"/>
+        <w:rPr/>
+      </w:pPr>
+      <w:r>
+        <w:rPr/>
+      </w:r>
+    </w:p>
+    <w:p>
+      <w:pPr>
+        <w:pStyle w:val="Normal"/>
+        <w:bidi w:val="0"/>
+        <w:jc w:val="start"/>
+        <w:rPr/>
+      </w:pPr>
+      <w:r>
+        <w:rPr/>
+      </w:r>
+    </w:p>
+    <w:p>
+      <w:pPr>
+        <w:pStyle w:val="Normal"/>
+        <w:bidi w:val="0"/>
+        <w:jc w:val="start"/>
+        <w:rPr/>
+      </w:pPr>
+      <w:r>
+        <w:rPr/>
+      </w:r>
+    </w:p>
+    <w:p>
+      <w:pPr>
+        <w:pStyle w:val="Normal"/>
+        <w:bidi w:val="0"/>
+        <w:jc w:val="start"/>
+        <w:rPr/>
+      </w:pPr>
+      <w:r>
+        <w:rPr/>
+      </w:r>
+    </w:p>
+    <w:p>
+      <w:pPr>
+        <w:pStyle w:val="Normal"/>
+        <w:bidi w:val="0"/>
+        <w:jc w:val="start"/>
+        <w:rPr/>
+      </w:pPr>
+      <w:r>
+        <w:rPr/>
+      </w:r>
+    </w:p>
+    <w:p>
+      <w:pPr>
+        <w:pStyle w:val="Normal"/>
+        <w:bidi w:val="0"/>
+        <w:jc w:val="start"/>
+        <w:rPr/>
+      </w:pPr>
+      <w:r>
+        <w:rPr/>
+      </w:r>
+    </w:p>
+    <w:p>
+      <w:pPr>
+        <w:pStyle w:val="Normal"/>
+        <w:bidi w:val="0"/>
+        <w:jc w:val="start"/>
+        <w:rPr/>
+      </w:pPr>
+      <w:r>
+        <w:rPr/>
+      </w:r>
+    </w:p>
+    <w:p>
+      <w:pPr>
+        <w:pStyle w:val="Normal"/>
+        <w:bidi w:val="0"/>
+        <w:jc w:val="start"/>
+        <w:rPr/>
+      </w:pPr>
+      <w:r>
+        <w:rPr/>
+      </w:r>
+    </w:p>
+    <w:p>
+      <w:pPr>
+        <w:pStyle w:val="Normal"/>
+        <w:bidi w:val="0"/>
+        <w:jc w:val="start"/>
+        <w:rPr/>
+      </w:pPr>
+      <w:r>
+        <w:rPr/>
+      </w:r>
+    </w:p>
+    <w:p>
+      <w:pPr>
+        <w:pStyle w:val="Normal"/>
+        <w:bidi w:val="0"/>
+        <w:jc w:val="start"/>
+        <w:rPr/>
+      </w:pPr>
+      <w:r>
+        <w:rPr/>
+      </w:r>
+    </w:p>
+    <w:p>
+      <w:pPr>
+        <w:pStyle w:val="Normal"/>
+        <w:bidi w:val="0"/>
+        <w:jc w:val="start"/>
+        <w:rPr/>
+      </w:pPr>
+      <w:r>
+        <w:rPr/>
+      </w:r>
+    </w:p>
+    <w:p>
+      <w:pPr>
+        <w:pStyle w:val="Normal"/>
+        <w:bidi w:val="0"/>
+        <w:jc w:val="start"/>
+        <w:rPr/>
+      </w:pPr>
+      <w:r>
+        <w:rPr/>
+      </w:r>
+    </w:p>
+    <w:p>
+      <w:pPr>
+        <w:pStyle w:val="Normal"/>
+        <w:bidi w:val="0"/>
+        <w:jc w:val="start"/>
+        <w:rPr/>
+      </w:pPr>
+      <w:r>
+        <w:rPr/>
+      </w:r>
+    </w:p>
+    <w:p>
+      <w:pPr>
+        <w:pStyle w:val="Normal"/>
+        <w:bidi w:val="0"/>
+        <w:jc w:val="start"/>
+        <w:rPr/>
+      </w:pPr>
+      <w:r>
+        <w:rPr/>
+      </w:r>
+    </w:p>
+    <w:p>
+      <w:pPr>
+        <w:pStyle w:val="Normal"/>
+        <w:bidi w:val="0"/>
+        <w:jc w:val="start"/>
+        <w:rPr/>
+      </w:pPr>
+      <w:r>
+        <w:rPr/>
+      </w:r>
+    </w:p>
+    <w:p>
+      <w:pPr>
+        <w:pStyle w:val="Normal"/>
+        <w:bidi w:val="0"/>
+        <w:jc w:val="start"/>
+        <w:rPr/>
+      </w:pPr>
+      <w:r>
+        <w:rPr/>
+      </w:r>
+    </w:p>
+    <w:p>
+      <w:pPr>
+        <w:pStyle w:val="Normal"/>
+        <w:bidi w:val="0"/>
+        <w:jc w:val="start"/>
+        <w:rPr/>
+      </w:pPr>
+      <w:r>
+        <w:rPr/>
+      </w:r>
+    </w:p>
+    <w:p>
+      <w:pPr>
+        <w:pStyle w:val="Normal"/>
+        <w:bidi w:val="0"/>
+        <w:jc w:val="start"/>
+        <w:rPr/>
+      </w:pPr>
+      <w:r>
+        <w:rPr/>
+      </w:r>
+    </w:p>
+    <w:p>
+      <w:pPr>
+        <w:pStyle w:val="Normal"/>
+        <w:bidi w:val="0"/>
+        <w:jc w:val="start"/>
+        <w:rPr/>
+      </w:pPr>
+      <w:r>
+        <w:rPr/>
+        <w:t>23</w:t>
+      </w:r>
+      <w:r>
+        <w:rPr>
+          <w:vertAlign w:val="superscript"/>
+        </w:rPr>
+        <w:t>rd</w:t>
+      </w:r>
+      <w:r>
+        <w:rPr/>
+        <w:t xml:space="preserve"> august – watching a tutorial for yocto layers</w:t>
+      </w:r>
+    </w:p>
+    <w:p>
+      <w:pPr>
+        <w:pStyle w:val="Normal"/>
+        <w:bidi w:val="0"/>
+        <w:jc w:val="start"/>
+        <w:rPr/>
+      </w:pPr>
+      <w:hyperlink r:id="rId11">
+        <w:r>
+          <w:rPr>
+            <w:rStyle w:val="InternetLink"/>
+          </w:rPr>
+          <w:t>https://www.youtube.com/watch?v=nqHylLP2NmA</w:t>
+        </w:r>
+      </w:hyperlink>
+      <w:hyperlink r:id="rId12">
+        <w:r>
+          <w:rPr/>
+          <w:t xml:space="preserve"> - </w:t>
+        </w:r>
+      </w:hyperlink>
+      <w:r>
+        <w:rPr/>
+        <w:t>simple layer, custom image and devtool</w:t>
+      </w:r>
+    </w:p>
+    <w:p>
+      <w:pPr>
+        <w:pStyle w:val="Normal"/>
+        <w:bidi w:val="0"/>
+        <w:jc w:val="start"/>
+        <w:rPr/>
+      </w:pPr>
+      <w:r>
+        <w:rPr/>
+      </w:r>
+    </w:p>
+    <w:p>
+      <w:pPr>
+        <w:pStyle w:val="Normal"/>
+        <w:bidi w:val="0"/>
+        <w:jc w:val="start"/>
+        <w:rPr/>
+      </w:pPr>
+      <w:r>
+        <w:rPr/>
+        <w:t>1. create a folder and name it anything – this folder will be yout meta-layer</w:t>
+      </w:r>
+    </w:p>
+    <w:p>
+      <w:pPr>
+        <w:pStyle w:val="Normal"/>
+        <w:bidi w:val="0"/>
+        <w:jc w:val="start"/>
+        <w:rPr/>
+      </w:pPr>
+      <w:r>
+        <w:rPr/>
+        <w:t>2. use bitbake command to make that folder as layer</w:t>
+      </w:r>
+    </w:p>
+    <w:p>
+      <w:pPr>
+        <w:pStyle w:val="Normal"/>
+        <w:bidi w:val="0"/>
+        <w:jc w:val="start"/>
+        <w:rPr>
+          <w:b/>
+          <w:b/>
+          <w:bCs/>
+        </w:rPr>
+      </w:pPr>
+      <w:r>
+        <w:rPr>
+          <w:b/>
+          <w:bCs/>
+        </w:rPr>
+        <w:t>bitbake-layers create-layer &lt;folder name&gt;</w:t>
+      </w:r>
+    </w:p>
+    <w:p>
+      <w:pPr>
+        <w:pStyle w:val="Normal"/>
+        <w:bidi w:val="0"/>
+        <w:jc w:val="start"/>
+        <w:rPr/>
+      </w:pPr>
+      <w:r>
+        <w:rPr/>
+        <w:t>2. add path of your own meta layer into the conf/bblayer.conf</w:t>
+      </w:r>
+    </w:p>
+    <w:p>
+      <w:pPr>
+        <w:pStyle w:val="Normal"/>
+        <w:bidi w:val="0"/>
+        <w:jc w:val="start"/>
+        <w:rPr/>
+      </w:pPr>
+      <w:r>
+        <w:rPr/>
+        <w:t>3. inside that meta folder go</w:t>
+      </w:r>
+    </w:p>
+    <w:p>
+      <w:pPr>
+        <w:pStyle w:val="Normal"/>
+        <w:bidi w:val="0"/>
+        <w:jc w:val="start"/>
+        <w:rPr/>
+      </w:pPr>
+      <w:r>
+        <w:rPr/>
+        <w:t>meta-collins/recipes-example/</w:t>
+      </w:r>
+    </w:p>
+    <w:p>
+      <w:pPr>
+        <w:pStyle w:val="Normal"/>
+        <w:bidi w:val="0"/>
+        <w:jc w:val="start"/>
+        <w:rPr/>
+      </w:pPr>
+      <w:r>
+        <w:rPr/>
+        <w:t>create a new folder name images inside that recipe-example</w:t>
+      </w:r>
+    </w:p>
+    <w:p>
+      <w:pPr>
+        <w:pStyle w:val="Normal"/>
+        <w:bidi w:val="0"/>
+        <w:jc w:val="start"/>
+        <w:rPr/>
+      </w:pPr>
+      <w:r>
+        <w:rPr/>
+        <w:t>4. for the sake of simplicity copy some already present layer config file inside that images folder</w:t>
+      </w:r>
+    </w:p>
+    <w:p>
+      <w:pPr>
+        <w:pStyle w:val="Normal"/>
+        <w:bidi w:val="0"/>
+        <w:jc w:val="start"/>
+        <w:rPr/>
+      </w:pPr>
+      <w:r>
+        <w:rPr/>
+        <w:t>note: copy the file but you must change the name of that bb file otherwise error will occur</w:t>
+      </w:r>
+    </w:p>
+    <w:p>
+      <w:pPr>
+        <w:pStyle w:val="Normal"/>
+        <w:bidi w:val="0"/>
+        <w:jc w:val="start"/>
+        <w:rPr/>
+      </w:pPr>
+      <w:r>
+        <w:rPr/>
+        <w:t>for example: i have named that file as example-image.bb</w:t>
+      </w:r>
+    </w:p>
+    <w:p>
+      <w:pPr>
+        <w:pStyle w:val="Normal"/>
+        <w:bidi w:val="0"/>
+        <w:jc w:val="start"/>
+        <w:rPr/>
+      </w:pPr>
+      <w:r>
+        <w:rPr/>
+        <w:t xml:space="preserve">5. </w:t>
+      </w:r>
+      <w:r>
+        <w:rPr>
+          <w:b/>
+          <w:bCs/>
+        </w:rPr>
+        <w:t>bitbake example-images</w:t>
+      </w:r>
+      <w:r>
+        <w:rPr/>
+        <w:t xml:space="preserve"> {this will build the image}</w:t>
+      </w:r>
+    </w:p>
+    <w:p>
+      <w:pPr>
+        <w:pStyle w:val="Normal"/>
+        <w:bidi w:val="0"/>
+        <w:jc w:val="start"/>
+        <w:rPr/>
+      </w:pPr>
+      <w:r>
+        <w:rPr/>
+        <w:t>6. note: this will give an error- this error is due to the fact that the .bb file that we wanted to create</w:t>
+      </w:r>
+    </w:p>
+    <w:p>
+      <w:pPr>
+        <w:pStyle w:val="Normal"/>
+        <w:bidi w:val="0"/>
+        <w:jc w:val="start"/>
+        <w:rPr/>
+      </w:pPr>
+      <w:r>
+        <w:rPr/>
+        <w:drawing>
+          <wp:inline distT="0" distB="0" distL="0" distR="0">
+            <wp:extent cx="6120130" cy="2166620"/>
+            <wp:effectExtent l="0" t="0" r="0" b="0"/>
+            <wp:docPr id="7" name="Image7" descr="" title=""/>
+            <wp:cNvGraphicFramePr>
+              <a:graphicFrameLocks xmlns:a="http://schemas.openxmlformats.org/drawingml/2006/main" noChangeAspect="1"/>
+            </wp:cNvGraphicFramePr>
+            <a:graphic xmlns:a="http://schemas.openxmlformats.org/drawingml/2006/main">
+              <a:graphicData uri="http://schemas.openxmlformats.org/drawingml/2006/picture">
+                <pic:pic xmlns:pic="http://schemas.openxmlformats.org/drawingml/2006/picture">
+                  <pic:nvPicPr>
+                    <pic:cNvPr id="7" name="Image7" descr="" title=""/>
+                    <pic:cNvPicPr>
+                      <a:picLocks noChangeAspect="1" noChangeArrowheads="1"/>
+                    </pic:cNvPicPr>
+                  </pic:nvPicPr>
+                  <pic:blipFill>
+                    <a:blip r:embed="rId13"/>
+                    <a:srcRect l="0" t="19980" r="0" b="17042"/>
+                    <a:stretch>
+                      <a:fillRect/>
+                    </a:stretch>
+                  </pic:blipFill>
+                  <pic:spPr bwMode="auto">
+                    <a:xfrm>
+                      <a:off x="0" y="0"/>
+                      <a:ext cx="6120130" cy="2166620"/>
+                    </a:xfrm>
+                    <a:prstGeom prst="rect">
+                      <a:avLst/>
+                    </a:prstGeom>
+                  </pic:spPr>
+                </pic:pic>
+              </a:graphicData>
+            </a:graphic>
+          </wp:inline>
+        </w:drawing>
+      </w:r>
+    </w:p>
+    <w:p>
+      <w:pPr>
+        <w:pStyle w:val="Normal"/>
+        <w:bidi w:val="0"/>
+        <w:jc w:val="start"/>
+        <w:rPr/>
+      </w:pPr>
+      <w:r>
+        <w:rPr/>
+        <w:t xml:space="preserve"> </w:t>
+      </w:r>
+      <w:r>
+        <w:rPr/>
+        <w:t>require other layers and we need to give path to those requireed file or we can copy those required files in the same folder</w:t>
+      </w:r>
+    </w:p>
+    <w:p>
+      <w:pPr>
+        <w:pStyle w:val="Normal"/>
+        <w:bidi w:val="0"/>
+        <w:jc w:val="start"/>
+        <w:rPr/>
+      </w:pPr>
+      <w:r>
+        <w:rPr/>
+      </w:r>
+    </w:p>
+    <w:p>
+      <w:pPr>
+        <w:pStyle w:val="Normal"/>
+        <w:bidi w:val="0"/>
+        <w:jc w:val="start"/>
+        <w:rPr/>
+      </w:pPr>
+      <w:r>
+        <w:rPr/>
+        <w:drawing>
+          <wp:inline distT="0" distB="0" distL="0" distR="0">
+            <wp:extent cx="6120130" cy="749300"/>
+            <wp:effectExtent l="0" t="0" r="0" b="0"/>
+            <wp:docPr id="8" name="Image8" descr="" title=""/>
+            <wp:cNvGraphicFramePr>
+              <a:graphicFrameLocks xmlns:a="http://schemas.openxmlformats.org/drawingml/2006/main" noChangeAspect="1"/>
+            </wp:cNvGraphicFramePr>
+            <a:graphic xmlns:a="http://schemas.openxmlformats.org/drawingml/2006/main">
+              <a:graphicData uri="http://schemas.openxmlformats.org/drawingml/2006/picture">
+                <pic:pic xmlns:pic="http://schemas.openxmlformats.org/drawingml/2006/picture">
+                  <pic:nvPicPr>
+                    <pic:cNvPr id="8" name="Image8" descr="" title=""/>
+                    <pic:cNvPicPr>
+                      <a:picLocks noChangeAspect="1" noChangeArrowheads="1"/>
+                    </pic:cNvPicPr>
+                  </pic:nvPicPr>
+                  <pic:blipFill>
+                    <a:blip r:embed="rId14"/>
+                    <a:srcRect l="0" t="72456" r="0" b="5753"/>
+                    <a:stretch>
+                      <a:fillRect/>
+                    </a:stretch>
+                  </pic:blipFill>
+                  <pic:spPr bwMode="auto">
+                    <a:xfrm>
+                      <a:off x="0" y="0"/>
+                      <a:ext cx="6120130" cy="749300"/>
+                    </a:xfrm>
+                    <a:prstGeom prst="rect">
+                      <a:avLst/>
+                    </a:prstGeom>
+                  </pic:spPr>
+                </pic:pic>
+              </a:graphicData>
+            </a:graphic>
+          </wp:inline>
+        </w:drawing>
+      </w:r>
+    </w:p>
+    <w:p>
+      <w:pPr>
+        <w:pStyle w:val="Normal"/>
+        <w:bidi w:val="0"/>
+        <w:jc w:val="start"/>
+        <w:rPr/>
+      </w:pPr>
+      <w:r>
+        <w:rPr/>
+      </w:r>
+    </w:p>
+    <w:p>
+      <w:pPr>
+        <w:pStyle w:val="Normal"/>
+        <w:bidi w:val="0"/>
+        <w:jc w:val="start"/>
+        <w:rPr/>
+      </w:pPr>
+      <w:r>
+        <w:rPr/>
+        <w:drawing>
+          <wp:inline distT="0" distB="0" distL="0" distR="0">
+            <wp:extent cx="5974080" cy="2327275"/>
+            <wp:effectExtent l="0" t="0" r="0" b="0"/>
+            <wp:docPr id="9" name="Image9" descr="" title=""/>
+            <wp:cNvGraphicFramePr>
+              <a:graphicFrameLocks xmlns:a="http://schemas.openxmlformats.org/drawingml/2006/main" noChangeAspect="1"/>
+            </wp:cNvGraphicFramePr>
+            <a:graphic xmlns:a="http://schemas.openxmlformats.org/drawingml/2006/main">
+              <a:graphicData uri="http://schemas.openxmlformats.org/drawingml/2006/picture">
+                <pic:pic xmlns:pic="http://schemas.openxmlformats.org/drawingml/2006/picture">
+                  <pic:nvPicPr>
+                    <pic:cNvPr id="9" name="Image9" descr="" title=""/>
+                    <pic:cNvPicPr>
+                      <a:picLocks noChangeAspect="1" noChangeArrowheads="1"/>
+                    </pic:cNvPicPr>
+                  </pic:nvPicPr>
+                  <pic:blipFill>
+                    <a:blip r:embed="rId15"/>
+                    <a:srcRect l="0" t="21156" r="0" b="9557"/>
+                    <a:stretch>
+                      <a:fillRect/>
+                    </a:stretch>
+                  </pic:blipFill>
+                  <pic:spPr bwMode="auto">
+                    <a:xfrm>
+                      <a:off x="0" y="0"/>
+                      <a:ext cx="5974080" cy="2327275"/>
+                    </a:xfrm>
+                    <a:prstGeom prst="rect">
+                      <a:avLst/>
+                    </a:prstGeom>
+                  </pic:spPr>
+                </pic:pic>
+              </a:graphicData>
+            </a:graphic>
+          </wp:inline>
+        </w:drawing>
+      </w:r>
+    </w:p>
+    <w:p>
+      <w:pPr>
+        <w:pStyle w:val="Normal"/>
+        <w:bidi w:val="0"/>
+        <w:jc w:val="start"/>
+        <w:rPr/>
+      </w:pPr>
+      <w:r>
+        <w:rPr/>
+      </w:r>
+    </w:p>
+    <w:p>
+      <w:pPr>
+        <w:pStyle w:val="Normal"/>
+        <w:bidi w:val="0"/>
+        <w:jc w:val="start"/>
+        <w:rPr/>
+      </w:pPr>
+      <w:r>
+        <w:rPr/>
+      </w:r>
+    </w:p>
+    <w:p>
+      <w:pPr>
+        <w:pStyle w:val="Normal"/>
+        <w:bidi w:val="0"/>
+        <w:jc w:val="start"/>
+        <w:rPr/>
+      </w:pPr>
+      <w:r>
+        <w:rPr/>
+        <w:t>7. run the build</w:t>
+      </w:r>
+    </w:p>
+    <w:p>
+      <w:pPr>
+        <w:pStyle w:val="Normal"/>
+        <w:bidi w:val="0"/>
+        <w:jc w:val="start"/>
+        <w:rPr/>
+      </w:pPr>
+      <w:r>
+        <w:rPr/>
+        <w:drawing>
+          <wp:inline distT="0" distB="0" distL="0" distR="0">
+            <wp:extent cx="6120130" cy="1852295"/>
+            <wp:effectExtent l="0" t="0" r="0" b="0"/>
+            <wp:docPr id="10" name="Image10" descr="" title=""/>
+            <wp:cNvGraphicFramePr>
+              <a:graphicFrameLocks xmlns:a="http://schemas.openxmlformats.org/drawingml/2006/main" noChangeAspect="1"/>
+            </wp:cNvGraphicFramePr>
+            <a:graphic xmlns:a="http://schemas.openxmlformats.org/drawingml/2006/main">
+              <a:graphicData uri="http://schemas.openxmlformats.org/drawingml/2006/picture">
+                <pic:pic xmlns:pic="http://schemas.openxmlformats.org/drawingml/2006/picture">
+                  <pic:nvPicPr>
+                    <pic:cNvPr id="10" name="Image10" descr="" title=""/>
+                    <pic:cNvPicPr>
+                      <a:picLocks noChangeAspect="1" noChangeArrowheads="1"/>
+                    </pic:cNvPicPr>
+                  </pic:nvPicPr>
+                  <pic:blipFill>
+                    <a:blip r:embed="rId16"/>
+                    <a:srcRect l="0" t="46156" r="0" b="0"/>
+                    <a:stretch>
+                      <a:fillRect/>
+                    </a:stretch>
+                  </pic:blipFill>
+                  <pic:spPr bwMode="auto">
+                    <a:xfrm>
+                      <a:off x="0" y="0"/>
+                      <a:ext cx="6120130" cy="1852295"/>
+                    </a:xfrm>
+                    <a:prstGeom prst="rect">
+                      <a:avLst/>
+                    </a:prstGeom>
+                  </pic:spPr>
+                </pic:pic>
+              </a:graphicData>
+            </a:graphic>
+          </wp:inline>
+        </w:drawing>
+      </w:r>
+    </w:p>
+    <w:p>
+      <w:pPr>
+        <w:pStyle w:val="Normal"/>
+        <w:bidi w:val="0"/>
+        <w:jc w:val="start"/>
+        <w:rPr/>
+      </w:pPr>
+      <w:r>
+        <w:rPr/>
+      </w:r>
+    </w:p>
+    <w:p>
+      <w:pPr>
+        <w:pStyle w:val="Normal"/>
+        <w:bidi w:val="0"/>
+        <w:jc w:val="start"/>
+        <w:rPr/>
+      </w:pPr>
+      <w:r>
+        <w:rPr/>
+        <w:drawing>
+          <wp:inline distT="0" distB="0" distL="0" distR="0">
+            <wp:extent cx="6120130" cy="2526665"/>
+            <wp:effectExtent l="0" t="0" r="0" b="0"/>
+            <wp:docPr id="11" name="Image11" descr="" title=""/>
+            <wp:cNvGraphicFramePr>
+              <a:graphicFrameLocks xmlns:a="http://schemas.openxmlformats.org/drawingml/2006/main" noChangeAspect="1"/>
+            </wp:cNvGraphicFramePr>
+            <a:graphic xmlns:a="http://schemas.openxmlformats.org/drawingml/2006/main">
+              <a:graphicData uri="http://schemas.openxmlformats.org/drawingml/2006/picture">
+                <pic:pic xmlns:pic="http://schemas.openxmlformats.org/drawingml/2006/picture">
+                  <pic:nvPicPr>
+                    <pic:cNvPr id="11" name="Image11" descr="" title=""/>
+                    <pic:cNvPicPr>
+                      <a:picLocks noChangeAspect="1" noChangeArrowheads="1"/>
+                    </pic:cNvPicPr>
+                  </pic:nvPicPr>
+                  <pic:blipFill>
+                    <a:blip r:embed="rId17"/>
+                    <a:srcRect l="0" t="0" r="0" b="26555"/>
+                    <a:stretch>
+                      <a:fillRect/>
+                    </a:stretch>
+                  </pic:blipFill>
+                  <pic:spPr bwMode="auto">
+                    <a:xfrm>
+                      <a:off x="0" y="0"/>
+                      <a:ext cx="6120130" cy="2526665"/>
+                    </a:xfrm>
+                    <a:prstGeom prst="rect">
+                      <a:avLst/>
+                    </a:prstGeom>
+                  </pic:spPr>
+                </pic:pic>
+              </a:graphicData>
+            </a:graphic>
+          </wp:inline>
+        </w:drawing>
+      </w:r>
+    </w:p>
+    <w:p>
+      <w:pPr>
+        <w:pStyle w:val="Normal"/>
+        <w:bidi w:val="0"/>
+        <w:jc w:val="start"/>
+        <w:rPr/>
+      </w:pPr>
+      <w:r>
+        <w:rPr/>
+        <w:t>8. you can also add packages by adding the package name in your example-image.bb</w:t>
+      </w:r>
+    </w:p>
+    <w:p>
+      <w:pPr>
+        <w:pStyle w:val="Normal"/>
+        <w:bidi w:val="0"/>
+        <w:jc w:val="start"/>
+        <w:rPr/>
+      </w:pPr>
+      <w:r>
+        <w:rPr/>
+      </w:r>
+    </w:p>
+    <w:p>
+      <w:pPr>
+        <w:pStyle w:val="Normal"/>
+        <w:bidi w:val="0"/>
+        <w:jc w:val="start"/>
+        <w:rPr/>
+      </w:pPr>
+      <w:r>
+        <w:rPr/>
+        <w:drawing>
+          <wp:inline distT="0" distB="0" distL="0" distR="0">
+            <wp:extent cx="6120130" cy="757555"/>
+            <wp:effectExtent l="0" t="0" r="0" b="0"/>
+            <wp:docPr id="12" name="Image12" descr="" title=""/>
+            <wp:cNvGraphicFramePr>
+              <a:graphicFrameLocks xmlns:a="http://schemas.openxmlformats.org/drawingml/2006/main" noChangeAspect="1"/>
+            </wp:cNvGraphicFramePr>
+            <a:graphic xmlns:a="http://schemas.openxmlformats.org/drawingml/2006/main">
+              <a:graphicData uri="http://schemas.openxmlformats.org/drawingml/2006/picture">
+                <pic:pic xmlns:pic="http://schemas.openxmlformats.org/drawingml/2006/picture">
+                  <pic:nvPicPr>
+                    <pic:cNvPr id="12" name="Image12" descr="" title=""/>
+                    <pic:cNvPicPr>
+                      <a:picLocks noChangeAspect="1" noChangeArrowheads="1"/>
+                    </pic:cNvPicPr>
+                  </pic:nvPicPr>
+                  <pic:blipFill>
+                    <a:blip r:embed="rId18"/>
+                    <a:srcRect l="0" t="77997" r="0" b="-20"/>
+                    <a:stretch>
+                      <a:fillRect/>
+                    </a:stretch>
+                  </pic:blipFill>
+                  <pic:spPr bwMode="auto">
+                    <a:xfrm>
+                      <a:off x="0" y="0"/>
+                      <a:ext cx="6120130" cy="757555"/>
+                    </a:xfrm>
+                    <a:prstGeom prst="rect">
+                      <a:avLst/>
+                    </a:prstGeom>
+                  </pic:spPr>
+                </pic:pic>
+              </a:graphicData>
+            </a:graphic>
+          </wp:inline>
+        </w:drawing>
+      </w:r>
+    </w:p>
+    <w:p>
+      <w:pPr>
+        <w:pStyle w:val="Normal"/>
+        <w:bidi w:val="0"/>
+        <w:jc w:val="start"/>
+        <w:rPr/>
+      </w:pPr>
+      <w:r>
+        <w:rPr/>
+        <w:drawing>
+          <wp:inline distT="0" distB="0" distL="0" distR="0">
+            <wp:extent cx="6120130" cy="666750"/>
+            <wp:effectExtent l="0" t="0" r="0" b="0"/>
+            <wp:docPr id="13" name="Image13" descr="" title=""/>
+            <wp:cNvGraphicFramePr>
+              <a:graphicFrameLocks xmlns:a="http://schemas.openxmlformats.org/drawingml/2006/main" noChangeAspect="1"/>
+            </wp:cNvGraphicFramePr>
+            <a:graphic xmlns:a="http://schemas.openxmlformats.org/drawingml/2006/main">
+              <a:graphicData uri="http://schemas.openxmlformats.org/drawingml/2006/picture">
+                <pic:pic xmlns:pic="http://schemas.openxmlformats.org/drawingml/2006/picture">
+                  <pic:nvPicPr>
+                    <pic:cNvPr id="13" name="Image13" descr="" title=""/>
+                    <pic:cNvPicPr>
+                      <a:picLocks noChangeAspect="1" noChangeArrowheads="1"/>
+                    </pic:cNvPicPr>
+                  </pic:nvPicPr>
+                  <pic:blipFill>
+                    <a:blip r:embed="rId19"/>
+                    <a:srcRect l="0" t="75748" r="0" b="4872"/>
+                    <a:stretch>
+                      <a:fillRect/>
+                    </a:stretch>
+                  </pic:blipFill>
+                  <pic:spPr bwMode="auto">
+                    <a:xfrm>
+                      <a:off x="0" y="0"/>
+                      <a:ext cx="6120130" cy="666750"/>
+                    </a:xfrm>
+                    <a:prstGeom prst="rect">
+                      <a:avLst/>
+                    </a:prstGeom>
+                  </pic:spPr>
+                </pic:pic>
+              </a:graphicData>
+            </a:graphic>
+          </wp:inline>
+        </w:drawing>
+      </w:r>
+    </w:p>
+    <w:p>
+      <w:pPr>
+        <w:pStyle w:val="Normal"/>
+        <w:bidi w:val="0"/>
+        <w:jc w:val="start"/>
+        <w:rPr/>
+      </w:pPr>
+      <w:r>
+        <w:rPr/>
+      </w:r>
+    </w:p>
+    <w:p>
+      <w:pPr>
+        <w:pStyle w:val="Normal"/>
+        <w:bidi w:val="0"/>
+        <w:jc w:val="start"/>
+        <w:rPr/>
+      </w:pPr>
+      <w:r>
+        <w:rPr/>
+      </w:r>
+    </w:p>
+    <w:p>
+      <w:pPr>
+        <w:pStyle w:val="Normal"/>
+        <w:bidi w:val="0"/>
+        <w:jc w:val="start"/>
+        <w:rPr/>
+      </w:pPr>
+      <w:r>
+        <w:rPr/>
+      </w:r>
+    </w:p>
+    <w:p>
+      <w:pPr>
+        <w:pStyle w:val="Normal"/>
+        <w:bidi w:val="0"/>
+        <w:jc w:val="start"/>
+        <w:rPr/>
+      </w:pPr>
+      <w:r>
+        <w:rPr/>
+      </w:r>
+    </w:p>
+    <w:p>
+      <w:pPr>
+        <w:pStyle w:val="Normal"/>
+        <w:bidi w:val="0"/>
+        <w:jc w:val="start"/>
+        <w:rPr/>
+      </w:pPr>
+      <w:r>
+        <w:rPr/>
+      </w:r>
+    </w:p>
+    <w:p>
+      <w:pPr>
+        <w:pStyle w:val="Normal"/>
+        <w:bidi w:val="0"/>
+        <w:jc w:val="start"/>
+        <w:rPr/>
+      </w:pPr>
+      <w:r>
+        <w:rPr/>
+      </w:r>
+    </w:p>
+    <w:p>
+      <w:pPr>
+        <w:pStyle w:val="Normal"/>
+        <w:bidi w:val="0"/>
+        <w:jc w:val="start"/>
+        <w:rPr/>
+      </w:pPr>
+      <w:r>
+        <w:rPr/>
+      </w:r>
+    </w:p>
+    <w:p>
+      <w:pPr>
+        <w:pStyle w:val="Normal"/>
+        <w:bidi w:val="0"/>
+        <w:jc w:val="start"/>
+        <w:rPr/>
+      </w:pPr>
+      <w:r>
+        <w:rPr/>
+      </w:r>
+    </w:p>
+    <w:p>
+      <w:pPr>
+        <w:pStyle w:val="Normal"/>
+        <w:bidi w:val="0"/>
+        <w:jc w:val="start"/>
+        <w:rPr/>
+      </w:pPr>
+      <w:r>
+        <w:rPr/>
+      </w:r>
+    </w:p>
+    <w:p>
+      <w:pPr>
+        <w:pStyle w:val="Normal"/>
+        <w:bidi w:val="0"/>
+        <w:jc w:val="start"/>
+        <w:rPr/>
+      </w:pPr>
+      <w:r>
+        <w:rPr/>
+      </w:r>
+    </w:p>
+    <w:p>
+      <w:pPr>
+        <w:pStyle w:val="Normal"/>
+        <w:bidi w:val="0"/>
+        <w:jc w:val="start"/>
+        <w:rPr/>
+      </w:pPr>
+      <w:r>
+        <w:rPr/>
+      </w:r>
+    </w:p>
+    <w:p>
+      <w:pPr>
+        <w:pStyle w:val="Normal"/>
+        <w:bidi w:val="0"/>
+        <w:jc w:val="start"/>
+        <w:rPr/>
+      </w:pPr>
+      <w:r>
+        <w:rPr/>
+      </w:r>
+    </w:p>
+    <w:p>
+      <w:pPr>
+        <w:pStyle w:val="Normal"/>
+        <w:bidi w:val="0"/>
+        <w:jc w:val="start"/>
+        <w:rPr/>
+      </w:pPr>
+      <w:r>
+        <w:rPr/>
+      </w:r>
+    </w:p>
+    <w:p>
+      <w:pPr>
+        <w:pStyle w:val="Normal"/>
+        <w:bidi w:val="0"/>
+        <w:jc w:val="start"/>
+        <w:rPr/>
+      </w:pPr>
+      <w:r>
+        <w:rPr/>
+      </w:r>
+    </w:p>
+    <w:p>
+      <w:pPr>
+        <w:pStyle w:val="Normal"/>
+        <w:bidi w:val="0"/>
+        <w:jc w:val="start"/>
+        <w:rPr/>
+      </w:pPr>
+      <w:r>
+        <w:rPr/>
+        <w:t>In the later section of the video he is demonstarting the recipe building techniques</w:t>
+      </w:r>
+    </w:p>
+    <w:p>
+      <w:pPr>
+        <w:pStyle w:val="Normal"/>
+        <w:bidi w:val="0"/>
+        <w:jc w:val="start"/>
+        <w:rPr/>
+      </w:pPr>
+      <w:r>
+        <w:rPr/>
+        <w:t>devtool</w:t>
+      </w:r>
+    </w:p>
+    <w:p>
+      <w:pPr>
+        <w:pStyle w:val="Normal"/>
+        <w:bidi w:val="0"/>
+        <w:jc w:val="start"/>
+        <w:rPr/>
+      </w:pPr>
+      <w:r>
+        <w:rPr/>
+        <w:t xml:space="preserve">devtool add </w:t>
+      </w:r>
+      <w:hyperlink r:id="rId20">
+        <w:r>
+          <w:rPr>
+            <w:rStyle w:val="InternetLink"/>
+          </w:rPr>
+          <w:t>https://github.com/LetoThe2nd/this_is.git</w:t>
+        </w:r>
+      </w:hyperlink>
+      <w:hyperlink r:id="rId21">
+        <w:r>
+          <w:rPr/>
+          <w:tab/>
+        </w:r>
+      </w:hyperlink>
+    </w:p>
+    <w:p>
+      <w:pPr>
+        <w:pStyle w:val="Normal"/>
+        <w:bidi w:val="0"/>
+        <w:jc w:val="start"/>
+        <w:rPr/>
+      </w:pPr>
+      <w:r>
+        <w:rPr/>
+        <w:drawing>
+          <wp:inline distT="0" distB="0" distL="0" distR="0">
+            <wp:extent cx="6120130" cy="3440430"/>
+            <wp:effectExtent l="0" t="0" r="0" b="0"/>
+            <wp:docPr id="14" name="Image14" descr="" title=""/>
+            <wp:cNvGraphicFramePr>
+              <a:graphicFrameLocks xmlns:a="http://schemas.openxmlformats.org/drawingml/2006/main" noChangeAspect="1"/>
+            </wp:cNvGraphicFramePr>
+            <a:graphic xmlns:a="http://schemas.openxmlformats.org/drawingml/2006/main">
+              <a:graphicData uri="http://schemas.openxmlformats.org/drawingml/2006/picture">
+                <pic:pic xmlns:pic="http://schemas.openxmlformats.org/drawingml/2006/picture">
+                  <pic:nvPicPr>
+                    <pic:cNvPr id="14" name="Image14" descr="" title=""/>
+                    <pic:cNvPicPr>
+                      <a:picLocks noChangeAspect="1" noChangeArrowheads="1"/>
+                    </pic:cNvPicPr>
+                  </pic:nvPicPr>
+                  <pic:blipFill>
+                    <a:blip r:embed="rId22"/>
+                    <a:stretch>
+                      <a:fillRect/>
+                    </a:stretch>
+                  </pic:blipFill>
+                  <pic:spPr bwMode="auto">
+                    <a:xfrm>
+                      <a:off x="0" y="0"/>
+                      <a:ext cx="6120130" cy="3440430"/>
+                    </a:xfrm>
+                    <a:prstGeom prst="rect">
+                      <a:avLst/>
+                    </a:prstGeom>
+                  </pic:spPr>
+                </pic:pic>
+              </a:graphicData>
+            </a:graphic>
+          </wp:inline>
+        </w:drawing>
+      </w:r>
+    </w:p>
+    <w:p>
+      <w:pPr>
+        <w:pStyle w:val="Normal"/>
+        <w:bidi w:val="0"/>
+        <w:jc w:val="start"/>
+        <w:rPr/>
+      </w:pPr>
+      <w:r>
+        <w:rPr/>
+        <w:t>now build this recipe that you have git cloned</w:t>
+      </w:r>
+    </w:p>
+    <w:p>
+      <w:pPr>
+        <w:pStyle w:val="Normal"/>
+        <w:bidi w:val="0"/>
+        <w:jc w:val="start"/>
+        <w:rPr/>
+      </w:pPr>
+      <w:r>
+        <w:rPr/>
+        <w:t>bitbake this-is</w:t>
+      </w:r>
+    </w:p>
+    <w:p>
+      <w:pPr>
+        <w:pStyle w:val="Normal"/>
+        <w:bidi w:val="0"/>
+        <w:jc w:val="start"/>
+        <w:rPr/>
+      </w:pPr>
+      <w:r>
+        <w:rPr/>
+        <w:t>note: this is actually the manual building of the recipe so that doesnt mean it will be included in any of the image</w:t>
+      </w:r>
+    </w:p>
+    <w:p>
+      <w:pPr>
+        <w:pStyle w:val="Normal"/>
+        <w:bidi w:val="0"/>
+        <w:jc w:val="start"/>
+        <w:rPr/>
+      </w:pPr>
+      <w:r>
+        <w:rPr/>
+        <w:t>the one thing that you can do with manual compilation of the recipe is you can check whether they are porperly compiled or not before adding them to your custom image</w:t>
+      </w:r>
+    </w:p>
+    <w:p>
+      <w:pPr>
+        <w:pStyle w:val="Normal"/>
+        <w:bidi w:val="0"/>
+        <w:jc w:val="start"/>
+        <w:rPr/>
+      </w:pPr>
+      <w:r>
+        <w:rPr/>
+      </w:r>
+    </w:p>
+    <w:p>
+      <w:pPr>
+        <w:pStyle w:val="Normal"/>
+        <w:bidi w:val="0"/>
+        <w:jc w:val="start"/>
+        <w:rPr/>
+      </w:pPr>
+      <w:r>
+        <w:rPr/>
+        <w:t>build/temp/work/&lt;recipe_name&gt;/&lt;recipe_version&gt;/package/usr/bin/*&lt;recipe_name&gt;</w:t>
+      </w:r>
+    </w:p>
+    <w:p>
+      <w:pPr>
+        <w:pStyle w:val="Normal"/>
+        <w:bidi w:val="0"/>
+        <w:jc w:val="start"/>
+        <w:rPr/>
+      </w:pPr>
+      <w:r>
+        <w:rPr/>
+        <w:t>command -  file *&lt;recipe_name&gt;</w:t>
+      </w:r>
+    </w:p>
+    <w:p>
+      <w:pPr>
+        <w:pStyle w:val="Normal"/>
+        <w:bidi w:val="0"/>
+        <w:jc w:val="start"/>
+        <w:rPr/>
+      </w:pPr>
+      <w:r>
+        <w:rPr/>
+      </w:r>
+    </w:p>
+    <w:p>
+      <w:pPr>
+        <w:pStyle w:val="Normal"/>
+        <w:bidi w:val="0"/>
+        <w:jc w:val="start"/>
+        <w:rPr/>
+      </w:pPr>
+      <w:r>
+        <w:rPr/>
+        <w:t>9. now in order to add that recipe to your image what we can do is</w:t>
+      </w:r>
+    </w:p>
+    <w:p>
+      <w:pPr>
+        <w:pStyle w:val="Normal"/>
+        <w:bidi w:val="0"/>
+        <w:jc w:val="start"/>
+        <w:rPr/>
+      </w:pPr>
+      <w:r>
+        <w:rPr/>
+        <w:t>- open your own meta layer folder and edit that .bb file</w:t>
+      </w:r>
+    </w:p>
+    <w:p>
+      <w:pPr>
+        <w:pStyle w:val="Normal"/>
+        <w:bidi w:val="0"/>
+        <w:jc w:val="start"/>
+        <w:rPr/>
+      </w:pPr>
+      <w:r>
+        <w:rPr/>
+        <w:t>meta-collins/recipe-example/images/meta-collins.bb</w:t>
+      </w:r>
+    </w:p>
+    <w:p>
+      <w:pPr>
+        <w:pStyle w:val="Normal"/>
+        <w:bidi w:val="0"/>
+        <w:jc w:val="start"/>
+        <w:rPr/>
+      </w:pPr>
+      <w:r>
+        <w:rPr/>
+        <w:drawing>
+          <wp:inline distT="0" distB="0" distL="0" distR="0">
+            <wp:extent cx="6120130" cy="803910"/>
+            <wp:effectExtent l="0" t="0" r="0" b="0"/>
+            <wp:docPr id="15" name="Image15" descr="" title=""/>
+            <wp:cNvGraphicFramePr>
+              <a:graphicFrameLocks xmlns:a="http://schemas.openxmlformats.org/drawingml/2006/main" noChangeAspect="1"/>
+            </wp:cNvGraphicFramePr>
+            <a:graphic xmlns:a="http://schemas.openxmlformats.org/drawingml/2006/main">
+              <a:graphicData uri="http://schemas.openxmlformats.org/drawingml/2006/picture">
+                <pic:pic xmlns:pic="http://schemas.openxmlformats.org/drawingml/2006/picture">
+                  <pic:nvPicPr>
+                    <pic:cNvPr id="15" name="Image15" descr="" title=""/>
+                    <pic:cNvPicPr>
+                      <a:picLocks noChangeAspect="1" noChangeArrowheads="1"/>
+                    </pic:cNvPicPr>
+                  </pic:nvPicPr>
+                  <pic:blipFill>
+                    <a:blip r:embed="rId23"/>
+                    <a:srcRect l="0" t="73145" r="0" b="3479"/>
+                    <a:stretch>
+                      <a:fillRect/>
+                    </a:stretch>
+                  </pic:blipFill>
+                  <pic:spPr bwMode="auto">
+                    <a:xfrm>
+                      <a:off x="0" y="0"/>
+                      <a:ext cx="6120130" cy="803910"/>
+                    </a:xfrm>
+                    <a:prstGeom prst="rect">
+                      <a:avLst/>
+                    </a:prstGeom>
+                  </pic:spPr>
+                </pic:pic>
+              </a:graphicData>
+            </a:graphic>
+          </wp:inline>
+        </w:drawing>
+      </w:r>
+    </w:p>
+    <w:p>
+      <w:pPr>
+        <w:pStyle w:val="Normal"/>
+        <w:bidi w:val="0"/>
+        <w:jc w:val="start"/>
+        <w:rPr/>
+      </w:pPr>
+      <w:r>
+        <w:rPr/>
+        <w:drawing>
+          <wp:inline distT="0" distB="0" distL="0" distR="0">
+            <wp:extent cx="6120130" cy="3440430"/>
+            <wp:effectExtent l="0" t="0" r="0" b="0"/>
+            <wp:docPr id="16" name="Image16" descr="" title=""/>
+            <wp:cNvGraphicFramePr>
+              <a:graphicFrameLocks xmlns:a="http://schemas.openxmlformats.org/drawingml/2006/main" noChangeAspect="1"/>
+            </wp:cNvGraphicFramePr>
+            <a:graphic xmlns:a="http://schemas.openxmlformats.org/drawingml/2006/main">
+              <a:graphicData uri="http://schemas.openxmlformats.org/drawingml/2006/picture">
+                <pic:pic xmlns:pic="http://schemas.openxmlformats.org/drawingml/2006/picture">
+                  <pic:nvPicPr>
+                    <pic:cNvPr id="16" name="Image16" descr="" title=""/>
+                    <pic:cNvPicPr>
+                      <a:picLocks noChangeAspect="1" noChangeArrowheads="1"/>
+                    </pic:cNvPicPr>
+                  </pic:nvPicPr>
+                  <pic:blipFill>
+                    <a:blip r:embed="rId24"/>
+                    <a:stretch>
+                      <a:fillRect/>
+                    </a:stretch>
+                  </pic:blipFill>
+                  <pic:spPr bwMode="auto">
+                    <a:xfrm>
+                      <a:off x="0" y="0"/>
+                      <a:ext cx="6120130" cy="3440430"/>
+                    </a:xfrm>
+                    <a:prstGeom prst="rect">
+                      <a:avLst/>
+                    </a:prstGeom>
+                  </pic:spPr>
+                </pic:pic>
+              </a:graphicData>
+            </a:graphic>
+          </wp:inline>
+        </w:drawing>
+      </w:r>
+    </w:p>
+    <w:p>
+      <w:pPr>
+        <w:pStyle w:val="Normal"/>
+        <w:bidi w:val="0"/>
+        <w:jc w:val="start"/>
+        <w:rPr/>
+      </w:pPr>
+      <w:r>
+        <w:rPr/>
+        <w:t>you can check that the recipe has been added to the image that was build</w:t>
+      </w:r>
+    </w:p>
+    <w:p>
+      <w:pPr>
+        <w:pStyle w:val="Normal"/>
+        <w:bidi w:val="0"/>
+        <w:jc w:val="start"/>
+        <w:rPr/>
+      </w:pPr>
+      <w:r>
+        <w:rPr/>
+      </w:r>
+    </w:p>
+    <w:p>
+      <w:pPr>
+        <w:pStyle w:val="Normal"/>
+        <w:bidi w:val="0"/>
+        <w:jc w:val="start"/>
+        <w:rPr/>
+      </w:pPr>
+      <w:r>
+        <w:rPr/>
+        <w:drawing>
+          <wp:inline distT="0" distB="0" distL="0" distR="0">
+            <wp:extent cx="6120130" cy="285115"/>
+            <wp:effectExtent l="0" t="0" r="0" b="0"/>
+            <wp:docPr id="17" name="Image17" descr="" title=""/>
+            <wp:cNvGraphicFramePr>
+              <a:graphicFrameLocks xmlns:a="http://schemas.openxmlformats.org/drawingml/2006/main" noChangeAspect="1"/>
+            </wp:cNvGraphicFramePr>
+            <a:graphic xmlns:a="http://schemas.openxmlformats.org/drawingml/2006/main">
+              <a:graphicData uri="http://schemas.openxmlformats.org/drawingml/2006/picture">
+                <pic:pic xmlns:pic="http://schemas.openxmlformats.org/drawingml/2006/picture">
+                  <pic:nvPicPr>
+                    <pic:cNvPr id="17" name="Image17" descr="" title=""/>
+                    <pic:cNvPicPr>
+                      <a:picLocks noChangeAspect="1" noChangeArrowheads="1"/>
+                    </pic:cNvPicPr>
+                  </pic:nvPicPr>
+                  <pic:blipFill>
+                    <a:blip r:embed="rId25"/>
+                    <a:srcRect l="0" t="91747" r="0" b="-34"/>
+                    <a:stretch>
+                      <a:fillRect/>
+                    </a:stretch>
+                  </pic:blipFill>
+                  <pic:spPr bwMode="auto">
+                    <a:xfrm>
+                      <a:off x="0" y="0"/>
+                      <a:ext cx="6120130" cy="285115"/>
+                    </a:xfrm>
+                    <a:prstGeom prst="rect">
+                      <a:avLst/>
+                    </a:prstGeom>
+                  </pic:spPr>
+                </pic:pic>
+              </a:graphicData>
+            </a:graphic>
+          </wp:inline>
+        </w:drawing>
+      </w:r>
+    </w:p>
+    <w:p>
+      <w:pPr>
+        <w:pStyle w:val="Normal"/>
+        <w:bidi w:val="0"/>
+        <w:jc w:val="start"/>
+        <w:rPr/>
+      </w:pPr>
+      <w:r>
+        <w:rPr/>
+      </w:r>
+    </w:p>
+    <w:p>
+      <w:pPr>
+        <w:pStyle w:val="Normal"/>
+        <w:bidi w:val="0"/>
+        <w:jc w:val="start"/>
+        <w:rPr/>
+      </w:pPr>
+      <w:r>
+        <w:rPr/>
+        <w:t>10. in order to edit any recipe</w:t>
+      </w:r>
+    </w:p>
+    <w:p>
+      <w:pPr>
+        <w:pStyle w:val="Normal"/>
+        <w:bidi w:val="0"/>
+        <w:jc w:val="start"/>
+        <w:rPr>
+          <w:b/>
+          <w:b/>
+          <w:bCs/>
+        </w:rPr>
+      </w:pPr>
+      <w:r>
+        <w:rPr>
+          <w:b/>
+          <w:bCs/>
+        </w:rPr>
+        <w:t>devtool edit-recipe &lt;recipe_name&gt;</w:t>
+      </w:r>
+    </w:p>
+    <w:p>
+      <w:pPr>
+        <w:pStyle w:val="Normal"/>
+        <w:bidi w:val="0"/>
+        <w:jc w:val="start"/>
+        <w:rPr/>
+      </w:pPr>
+      <w:r>
+        <w:rPr/>
+        <w:t>this above command will automatically find the recipe file(.bb) from the meta folders that you have included in the bblayer.conf (build/conf/bblayer.conf)</w:t>
+      </w:r>
+    </w:p>
+    <w:p>
+      <w:pPr>
+        <w:pStyle w:val="Normal"/>
+        <w:bidi w:val="0"/>
+        <w:jc w:val="start"/>
+        <w:rPr/>
+      </w:pPr>
+      <w:r>
+        <w:rPr/>
+      </w:r>
+    </w:p>
+    <w:p>
+      <w:pPr>
+        <w:pStyle w:val="Normal"/>
+        <w:bidi w:val="0"/>
+        <w:jc w:val="start"/>
+        <w:rPr/>
+      </w:pPr>
+      <w:r>
+        <w:rPr/>
+      </w:r>
+    </w:p>
+    <w:p>
+      <w:pPr>
+        <w:pStyle w:val="Normal"/>
+        <w:bidi w:val="0"/>
+        <w:jc w:val="start"/>
+        <w:rPr/>
+      </w:pPr>
+      <w:r>
+        <w:rPr/>
+      </w:r>
+    </w:p>
+    <w:p>
+      <w:pPr>
+        <w:pStyle w:val="Normal"/>
+        <w:bidi w:val="0"/>
+        <w:jc w:val="start"/>
+        <w:rPr/>
+      </w:pPr>
+      <w:r>
+        <w:rPr/>
+      </w:r>
+    </w:p>
+    <w:p>
+      <w:pPr>
+        <w:pStyle w:val="Normal"/>
+        <w:bidi w:val="0"/>
+        <w:jc w:val="start"/>
+        <w:rPr/>
+      </w:pPr>
+      <w:r>
+        <w:rPr/>
+      </w:r>
+    </w:p>
+    <w:p>
+      <w:pPr>
+        <w:pStyle w:val="Normal"/>
+        <w:bidi w:val="0"/>
+        <w:jc w:val="start"/>
+        <w:rPr/>
+      </w:pPr>
+      <w:r>
+        <w:rPr/>
+      </w:r>
+    </w:p>
+    <w:p>
+      <w:pPr>
+        <w:pStyle w:val="Normal"/>
+        <w:bidi w:val="0"/>
+        <w:jc w:val="start"/>
+        <w:rPr/>
+      </w:pPr>
+      <w:r>
+        <w:rPr/>
+      </w:r>
+    </w:p>
+    <w:p>
+      <w:pPr>
+        <w:pStyle w:val="Normal"/>
+        <w:bidi w:val="0"/>
+        <w:jc w:val="start"/>
+        <w:rPr/>
+      </w:pPr>
+      <w:r>
+        <w:rPr/>
+      </w:r>
+    </w:p>
+    <w:p>
+      <w:pPr>
+        <w:pStyle w:val="Normal"/>
+        <w:bidi w:val="0"/>
+        <w:jc w:val="start"/>
+        <w:rPr/>
+      </w:pPr>
+      <w:r>
+        <w:rPr/>
+      </w:r>
+    </w:p>
+    <w:p>
+      <w:pPr>
+        <w:pStyle w:val="Normal"/>
+        <w:bidi w:val="0"/>
+        <w:jc w:val="start"/>
+        <w:rPr/>
+      </w:pPr>
+      <w:r>
+        <w:rPr/>
+      </w:r>
+    </w:p>
+    <w:p>
+      <w:pPr>
+        <w:pStyle w:val="Normal"/>
+        <w:bidi w:val="0"/>
+        <w:jc w:val="start"/>
+        <w:rPr/>
+      </w:pPr>
+      <w:r>
+        <w:rPr/>
+      </w:r>
+    </w:p>
+    <w:p>
+      <w:pPr>
+        <w:pStyle w:val="Normal"/>
+        <w:bidi w:val="0"/>
+        <w:jc w:val="start"/>
+        <w:rPr/>
+      </w:pPr>
+      <w:r>
+        <w:rPr/>
+      </w:r>
+    </w:p>
+    <w:p>
+      <w:pPr>
+        <w:pStyle w:val="Normal"/>
+        <w:bidi w:val="0"/>
+        <w:jc w:val="start"/>
+        <w:rPr/>
+      </w:pPr>
+      <w:r>
+        <w:rPr/>
+      </w:r>
+    </w:p>
+    <w:p>
+      <w:pPr>
+        <w:pStyle w:val="Normal"/>
+        <w:bidi w:val="0"/>
+        <w:jc w:val="start"/>
+        <w:rPr/>
+      </w:pPr>
+      <w:r>
+        <w:rPr/>
+      </w:r>
+    </w:p>
+    <w:p>
+      <w:pPr>
+        <w:pStyle w:val="Normal"/>
+        <w:bidi w:val="0"/>
+        <w:jc w:val="start"/>
+        <w:rPr/>
+      </w:pPr>
+      <w:r>
+        <w:rPr/>
+      </w:r>
+    </w:p>
+    <w:p>
+      <w:pPr>
+        <w:pStyle w:val="Normal"/>
+        <w:bidi w:val="0"/>
+        <w:jc w:val="start"/>
+        <w:rPr/>
+      </w:pPr>
+      <w:r>
+        <w:rPr/>
+      </w:r>
+    </w:p>
+    <w:p>
+      <w:pPr>
+        <w:pStyle w:val="Normal"/>
+        <w:bidi w:val="0"/>
+        <w:jc w:val="start"/>
+        <w:rPr/>
+      </w:pPr>
+      <w:r>
+        <w:rPr/>
+      </w:r>
+    </w:p>
+    <w:p>
+      <w:pPr>
+        <w:pStyle w:val="Normal"/>
+        <w:bidi w:val="0"/>
+        <w:jc w:val="start"/>
+        <w:rPr/>
+      </w:pPr>
+      <w:r>
+        <w:rPr/>
+      </w:r>
+    </w:p>
+    <w:p>
+      <w:pPr>
+        <w:pStyle w:val="Normal"/>
+        <w:bidi w:val="0"/>
+        <w:jc w:val="start"/>
+        <w:rPr/>
+      </w:pPr>
+      <w:r>
+        <w:rPr/>
+      </w:r>
+    </w:p>
+    <w:p>
+      <w:pPr>
+        <w:pStyle w:val="Normal"/>
+        <w:bidi w:val="0"/>
+        <w:jc w:val="start"/>
+        <w:rPr/>
+      </w:pPr>
+      <w:r>
+        <w:rPr/>
+      </w:r>
+    </w:p>
+    <w:p>
+      <w:pPr>
+        <w:pStyle w:val="Normal"/>
+        <w:bidi w:val="0"/>
+        <w:jc w:val="start"/>
+        <w:rPr/>
+      </w:pPr>
+      <w:r>
+        <w:rPr/>
+      </w:r>
+    </w:p>
+    <w:p>
+      <w:pPr>
+        <w:pStyle w:val="Normal"/>
+        <w:bidi w:val="0"/>
+        <w:jc w:val="start"/>
+        <w:rPr/>
+      </w:pPr>
+      <w:r>
+        <w:rPr/>
+      </w:r>
+    </w:p>
+    <w:p>
+      <w:pPr>
+        <w:pStyle w:val="Normal"/>
+        <w:bidi w:val="0"/>
+        <w:jc w:val="start"/>
+        <w:rPr/>
+      </w:pPr>
+      <w:r>
+        <w:rPr/>
+        <w:t xml:space="preserve">#3 lecture </w:t>
+      </w:r>
+      <w:hyperlink r:id="rId26">
+        <w:r>
+          <w:rPr>
+            <w:rStyle w:val="InternetLink"/>
+          </w:rPr>
+          <w:t>https://www.youtube.com/watch?v=IehnEC3GOGU</w:t>
+        </w:r>
+      </w:hyperlink>
+      <w:r>
+        <w:rPr/>
+        <w:t xml:space="preserve"> package dependencies and spiltting</w:t>
+      </w:r>
+    </w:p>
+    <w:p>
+      <w:pPr>
+        <w:pStyle w:val="Normal"/>
+        <w:bidi w:val="0"/>
+        <w:jc w:val="start"/>
+        <w:rPr/>
+      </w:pPr>
+      <w:r>
+        <w:rPr/>
+        <w:t>1.  add the library</w:t>
+      </w:r>
+    </w:p>
+    <w:p>
+      <w:pPr>
+        <w:pStyle w:val="Normal"/>
+        <w:bidi w:val="0"/>
+        <w:jc w:val="start"/>
+        <w:rPr/>
+      </w:pPr>
+      <w:r>
+        <w:rPr/>
+        <w:t xml:space="preserve">devtool add libanswer </w:t>
+      </w:r>
+      <w:hyperlink r:id="rId28">
+        <w:r>
+          <w:rPr>
+            <w:rStyle w:val="InternetLink"/>
+            <w:b/>
+            <w:bCs/>
+          </w:rPr>
+          <w:t>https://github.com/LetoThe2nd/libanswer</w:t>
+        </w:r>
+      </w:hyperlink>
+    </w:p>
+    <w:p>
+      <w:pPr>
+        <w:pStyle w:val="Normal"/>
+        <w:bidi w:val="0"/>
+        <w:jc w:val="start"/>
+        <w:rPr>
+          <w:b w:val="false"/>
+          <w:b w:val="false"/>
+          <w:bCs w:val="false"/>
+        </w:rPr>
+      </w:pPr>
+      <w:r>
+        <w:rPr>
+          <w:b w:val="false"/>
+          <w:bCs w:val="false"/>
+        </w:rPr>
+        <w:t>2. build the library</w:t>
+      </w:r>
+    </w:p>
+    <w:p>
+      <w:pPr>
+        <w:pStyle w:val="Normal"/>
+        <w:bidi w:val="0"/>
+        <w:jc w:val="start"/>
+        <w:rPr>
+          <w:b w:val="false"/>
+          <w:b w:val="false"/>
+          <w:bCs w:val="false"/>
+        </w:rPr>
+      </w:pPr>
+      <w:r>
+        <w:rPr>
+          <w:b w:val="false"/>
+          <w:bCs w:val="false"/>
+        </w:rPr>
+        <w:t>bitbake libanswer</w:t>
+      </w:r>
+    </w:p>
+    <w:p>
+      <w:pPr>
+        <w:pStyle w:val="Normal"/>
+        <w:bidi w:val="0"/>
+        <w:jc w:val="start"/>
+        <w:rPr>
+          <w:b w:val="false"/>
+          <w:b w:val="false"/>
+          <w:bCs w:val="false"/>
+        </w:rPr>
+      </w:pPr>
+      <w:r>
+        <w:rPr>
+          <w:b w:val="false"/>
+          <w:bCs w:val="false"/>
+        </w:rPr>
+        <w:t>3. add the package to your build by making changes to your recipe (exmaple-image.bb)</w:t>
+      </w:r>
+    </w:p>
+    <w:p>
+      <w:pPr>
+        <w:pStyle w:val="Normal"/>
+        <w:bidi w:val="0"/>
+        <w:jc w:val="start"/>
+        <w:rPr/>
+      </w:pPr>
+      <w:r>
+        <w:rPr>
+          <w:b w:val="false"/>
+          <w:bCs w:val="false"/>
+        </w:rPr>
+        <w:t>IMAGE_INSTALL += “libanswer”</w:t>
+      </w:r>
+    </w:p>
+    <w:p>
+      <w:pPr>
+        <w:pStyle w:val="Normal"/>
+        <w:bidi w:val="0"/>
+        <w:jc w:val="start"/>
+        <w:rPr/>
+      </w:pPr>
+      <w:r>
+        <w:rPr/>
+        <w:drawing>
+          <wp:inline distT="0" distB="0" distL="0" distR="0">
+            <wp:extent cx="6120130" cy="678815"/>
+            <wp:effectExtent l="0" t="0" r="0" b="0"/>
+            <wp:docPr id="18" name="Image18" descr="" title=""/>
+            <wp:cNvGraphicFramePr>
+              <a:graphicFrameLocks xmlns:a="http://schemas.openxmlformats.org/drawingml/2006/main" noChangeAspect="1"/>
+            </wp:cNvGraphicFramePr>
+            <a:graphic xmlns:a="http://schemas.openxmlformats.org/drawingml/2006/main">
+              <a:graphicData uri="http://schemas.openxmlformats.org/drawingml/2006/picture">
+                <pic:pic xmlns:pic="http://schemas.openxmlformats.org/drawingml/2006/picture">
+                  <pic:nvPicPr>
+                    <pic:cNvPr id="18" name="Image18" descr="" title=""/>
+                    <pic:cNvPicPr>
+                      <a:picLocks noChangeAspect="1" noChangeArrowheads="1"/>
+                    </pic:cNvPicPr>
+                  </pic:nvPicPr>
+                  <pic:blipFill>
+                    <a:blip r:embed="rId29"/>
+                    <a:srcRect l="0" t="75650" r="0" b="4611"/>
+                    <a:stretch>
+                      <a:fillRect/>
+                    </a:stretch>
+                  </pic:blipFill>
+                  <pic:spPr bwMode="auto">
+                    <a:xfrm>
+                      <a:off x="0" y="0"/>
+                      <a:ext cx="6120130" cy="678815"/>
+                    </a:xfrm>
+                    <a:prstGeom prst="rect">
+                      <a:avLst/>
+                    </a:prstGeom>
+                  </pic:spPr>
+                </pic:pic>
+              </a:graphicData>
+            </a:graphic>
+          </wp:inline>
+        </w:drawing>
+      </w:r>
+    </w:p>
+    <w:p>
+      <w:pPr>
+        <w:pStyle w:val="Normal"/>
+        <w:bidi w:val="0"/>
+        <w:jc w:val="start"/>
+        <w:rPr/>
+      </w:pPr>
+      <w:r>
+        <w:rPr/>
+        <w:t>4. after compiling and running the compiled image type “ask” this will give you an run dependecnie error since it need “bc” package</w:t>
+      </w:r>
+    </w:p>
+    <w:p>
+      <w:pPr>
+        <w:pStyle w:val="Normal"/>
+        <w:bidi w:val="0"/>
+        <w:jc w:val="start"/>
+        <w:rPr/>
+      </w:pPr>
+      <w:r>
+        <w:rPr/>
+        <w:drawing>
+          <wp:inline distT="0" distB="0" distL="0" distR="0">
+            <wp:extent cx="6120130" cy="454660"/>
+            <wp:effectExtent l="0" t="0" r="0" b="0"/>
+            <wp:docPr id="19" name="Image21" descr="" title=""/>
+            <wp:cNvGraphicFramePr>
+              <a:graphicFrameLocks xmlns:a="http://schemas.openxmlformats.org/drawingml/2006/main" noChangeAspect="1"/>
+            </wp:cNvGraphicFramePr>
+            <a:graphic xmlns:a="http://schemas.openxmlformats.org/drawingml/2006/main">
+              <a:graphicData uri="http://schemas.openxmlformats.org/drawingml/2006/picture">
+                <pic:pic xmlns:pic="http://schemas.openxmlformats.org/drawingml/2006/picture">
+                  <pic:nvPicPr>
+                    <pic:cNvPr id="19" name="Image21" descr="" title=""/>
+                    <pic:cNvPicPr>
+                      <a:picLocks noChangeAspect="1" noChangeArrowheads="1"/>
+                    </pic:cNvPicPr>
+                  </pic:nvPicPr>
+                  <pic:blipFill>
+                    <a:blip r:embed="rId30"/>
+                    <a:srcRect l="0" t="86821" r="0" b="-34"/>
+                    <a:stretch>
+                      <a:fillRect/>
+                    </a:stretch>
+                  </pic:blipFill>
+                  <pic:spPr bwMode="auto">
+                    <a:xfrm>
+                      <a:off x="0" y="0"/>
+                      <a:ext cx="6120130" cy="454660"/>
+                    </a:xfrm>
+                    <a:prstGeom prst="rect">
+                      <a:avLst/>
+                    </a:prstGeom>
+                  </pic:spPr>
+                </pic:pic>
+              </a:graphicData>
+            </a:graphic>
+          </wp:inline>
+        </w:drawing>
+      </w:r>
+    </w:p>
+    <w:p>
+      <w:pPr>
+        <w:pStyle w:val="Normal"/>
+        <w:bidi w:val="0"/>
+        <w:jc w:val="start"/>
+        <w:rPr/>
+      </w:pPr>
+      <w:r>
+        <w:rPr/>
+        <w:t>there are two ways to solve this problem</w:t>
+      </w:r>
+    </w:p>
+    <w:p>
+      <w:pPr>
+        <w:pStyle w:val="Normal"/>
+        <w:bidi w:val="0"/>
+        <w:jc w:val="start"/>
+        <w:rPr/>
+      </w:pPr>
+      <w:r>
+        <w:rPr/>
+        <w:t>a)you either I</w:t>
+      </w:r>
+      <w:r>
+        <w:rPr>
+          <w:b/>
+          <w:bCs/>
+        </w:rPr>
+        <w:t>MAGE_INSTALL += “bc libanswer”</w:t>
+      </w:r>
+      <w:r>
+        <w:rPr/>
+        <w:t xml:space="preserve"> in your main </w:t>
+      </w:r>
+      <w:r>
+        <w:rPr>
+          <w:color w:val="C9211E"/>
+        </w:rPr>
+        <w:t>recipe config(example here example-image.bb is our main recipe/image and we wanted the libanswer attached to this image)</w:t>
+      </w:r>
+    </w:p>
+    <w:p>
+      <w:pPr>
+        <w:pStyle w:val="Normal"/>
+        <w:bidi w:val="0"/>
+        <w:jc w:val="start"/>
+        <w:rPr/>
+      </w:pPr>
+      <w:r>
+        <w:rPr>
+          <w:color w:val="C9211E"/>
+        </w:rPr>
+        <w:drawing>
+          <wp:inline distT="0" distB="0" distL="0" distR="0">
+            <wp:extent cx="6120130" cy="864870"/>
+            <wp:effectExtent l="0" t="0" r="0" b="0"/>
+            <wp:docPr id="20" name="Image20" descr="" title=""/>
+            <wp:cNvGraphicFramePr>
+              <a:graphicFrameLocks xmlns:a="http://schemas.openxmlformats.org/drawingml/2006/main" noChangeAspect="1"/>
+            </wp:cNvGraphicFramePr>
+            <a:graphic xmlns:a="http://schemas.openxmlformats.org/drawingml/2006/main">
+              <a:graphicData uri="http://schemas.openxmlformats.org/drawingml/2006/picture">
+                <pic:pic xmlns:pic="http://schemas.openxmlformats.org/drawingml/2006/picture">
+                  <pic:nvPicPr>
+                    <pic:cNvPr id="20" name="Image20" descr="" title=""/>
+                    <pic:cNvPicPr>
+                      <a:picLocks noChangeAspect="1" noChangeArrowheads="1"/>
+                    </pic:cNvPicPr>
+                  </pic:nvPicPr>
+                  <pic:blipFill>
+                    <a:blip r:embed="rId31"/>
+                    <a:srcRect l="0" t="74877" r="0" b="-20"/>
+                    <a:stretch>
+                      <a:fillRect/>
+                    </a:stretch>
+                  </pic:blipFill>
+                  <pic:spPr bwMode="auto">
+                    <a:xfrm>
+                      <a:off x="0" y="0"/>
+                      <a:ext cx="6120130" cy="864870"/>
+                    </a:xfrm>
+                    <a:prstGeom prst="rect">
+                      <a:avLst/>
+                    </a:prstGeom>
+                  </pic:spPr>
+                </pic:pic>
+              </a:graphicData>
+            </a:graphic>
+          </wp:inline>
+        </w:drawing>
+      </w:r>
+    </w:p>
+    <w:p>
+      <w:pPr>
+        <w:pStyle w:val="Normal"/>
+        <w:bidi w:val="0"/>
+        <w:jc w:val="start"/>
+        <w:rPr/>
+      </w:pPr>
+      <w:r>
+        <w:rPr>
+          <w:color w:val="C9211E"/>
+        </w:rPr>
+        <w:t xml:space="preserve">here you can see the bc package is included within the main image </w:t>
+      </w:r>
+    </w:p>
+    <w:p>
+      <w:pPr>
+        <w:pStyle w:val="Normal"/>
+        <w:bidi w:val="0"/>
+        <w:jc w:val="start"/>
+        <w:rPr>
+          <w:color w:val="C9211E"/>
+        </w:rPr>
+      </w:pPr>
+      <w:r>
+        <w:rPr/>
+      </w:r>
+    </w:p>
+    <w:p>
+      <w:pPr>
+        <w:pStyle w:val="Normal"/>
+        <w:bidi w:val="0"/>
+        <w:jc w:val="start"/>
+        <w:rPr/>
+      </w:pPr>
+      <w:r>
+        <w:rPr/>
+        <w:t xml:space="preserve">b) you can edit your libanswer config file and add that pc package within the libanswer by using </w:t>
+      </w:r>
+    </w:p>
+    <w:p>
+      <w:pPr>
+        <w:pStyle w:val="Normal"/>
+        <w:bidi w:val="0"/>
+        <w:jc w:val="start"/>
+        <w:rPr/>
+      </w:pPr>
+      <w:r>
+        <w:rPr>
+          <w:b/>
+          <w:bCs/>
+        </w:rPr>
+        <w:t>devtool edit-recipe libanswer</w:t>
+      </w:r>
+      <w:r>
+        <w:rPr/>
+        <w:t xml:space="preserve"> </w:t>
+      </w:r>
+    </w:p>
+    <w:p>
+      <w:pPr>
+        <w:pStyle w:val="Normal"/>
+        <w:bidi w:val="0"/>
+        <w:jc w:val="start"/>
+        <w:rPr/>
+      </w:pPr>
+      <w:r>
+        <w:rPr/>
+        <w:t xml:space="preserve">add the line </w:t>
+      </w:r>
+      <w:r>
+        <w:rPr>
+          <w:b/>
+          <w:bCs/>
+        </w:rPr>
+        <w:t>RDEPENDS = “bc”</w:t>
+      </w:r>
+    </w:p>
+    <w:p>
+      <w:pPr>
+        <w:pStyle w:val="Normal"/>
+        <w:bidi w:val="0"/>
+        <w:jc w:val="start"/>
+        <w:rPr/>
+      </w:pPr>
+      <w:r>
+        <w:rPr/>
+        <w:drawing>
+          <wp:inline distT="0" distB="0" distL="0" distR="0">
+            <wp:extent cx="6120130" cy="370205"/>
+            <wp:effectExtent l="0" t="0" r="0" b="0"/>
+            <wp:docPr id="21" name="Image19" descr="" title=""/>
+            <wp:cNvGraphicFramePr>
+              <a:graphicFrameLocks xmlns:a="http://schemas.openxmlformats.org/drawingml/2006/main" noChangeAspect="1"/>
+            </wp:cNvGraphicFramePr>
+            <a:graphic xmlns:a="http://schemas.openxmlformats.org/drawingml/2006/main">
+              <a:graphicData uri="http://schemas.openxmlformats.org/drawingml/2006/picture">
+                <pic:pic xmlns:pic="http://schemas.openxmlformats.org/drawingml/2006/picture">
+                  <pic:nvPicPr>
+                    <pic:cNvPr id="21" name="Image19" descr="" title=""/>
+                    <pic:cNvPicPr>
+                      <a:picLocks noChangeAspect="1" noChangeArrowheads="1"/>
+                    </pic:cNvPicPr>
+                  </pic:nvPicPr>
+                  <pic:blipFill>
+                    <a:blip r:embed="rId32"/>
+                    <a:srcRect l="0" t="48593" r="0" b="40645"/>
+                    <a:stretch>
+                      <a:fillRect/>
+                    </a:stretch>
+                  </pic:blipFill>
+                  <pic:spPr bwMode="auto">
+                    <a:xfrm>
+                      <a:off x="0" y="0"/>
+                      <a:ext cx="6120130" cy="370205"/>
+                    </a:xfrm>
+                    <a:prstGeom prst="rect">
+                      <a:avLst/>
+                    </a:prstGeom>
+                  </pic:spPr>
+                </pic:pic>
+              </a:graphicData>
+            </a:graphic>
+          </wp:inline>
+        </w:drawing>
+      </w:r>
+    </w:p>
+    <w:p>
+      <w:pPr>
+        <w:pStyle w:val="Normal"/>
+        <w:bidi w:val="0"/>
+        <w:jc w:val="start"/>
+        <w:rPr/>
+      </w:pPr>
+      <w:r>
+        <w:rPr/>
+      </w:r>
+    </w:p>
+    <w:p>
+      <w:pPr>
+        <w:pStyle w:val="Normal"/>
+        <w:bidi w:val="0"/>
+        <w:jc w:val="start"/>
+        <w:rPr/>
+      </w:pPr>
+      <w:r>
+        <w:rPr/>
+        <w:t>5. try to clean build</w:t>
+      </w:r>
+    </w:p>
+    <w:p>
+      <w:pPr>
+        <w:pStyle w:val="Normal"/>
+        <w:bidi w:val="0"/>
+        <w:jc w:val="start"/>
+        <w:rPr/>
+      </w:pPr>
+      <w:r>
+        <w:rPr/>
+        <w:drawing>
+          <wp:inline distT="0" distB="0" distL="0" distR="0">
+            <wp:extent cx="6120130" cy="1036320"/>
+            <wp:effectExtent l="0" t="0" r="0" b="0"/>
+            <wp:docPr id="22" name="Image22" descr="" title=""/>
+            <wp:cNvGraphicFramePr>
+              <a:graphicFrameLocks xmlns:a="http://schemas.openxmlformats.org/drawingml/2006/main" noChangeAspect="1"/>
+            </wp:cNvGraphicFramePr>
+            <a:graphic xmlns:a="http://schemas.openxmlformats.org/drawingml/2006/main">
+              <a:graphicData uri="http://schemas.openxmlformats.org/drawingml/2006/picture">
+                <pic:pic xmlns:pic="http://schemas.openxmlformats.org/drawingml/2006/picture">
+                  <pic:nvPicPr>
+                    <pic:cNvPr id="22" name="Image22" descr="" title=""/>
+                    <pic:cNvPicPr>
+                      <a:picLocks noChangeAspect="1" noChangeArrowheads="1"/>
+                    </pic:cNvPicPr>
+                  </pic:nvPicPr>
+                  <pic:blipFill>
+                    <a:blip r:embed="rId33"/>
+                    <a:srcRect l="0" t="38647" r="0" b="31230"/>
+                    <a:stretch>
+                      <a:fillRect/>
+                    </a:stretch>
+                  </pic:blipFill>
+                  <pic:spPr bwMode="auto">
+                    <a:xfrm>
+                      <a:off x="0" y="0"/>
+                      <a:ext cx="6120130" cy="1036320"/>
+                    </a:xfrm>
+                    <a:prstGeom prst="rect">
+                      <a:avLst/>
+                    </a:prstGeom>
+                  </pic:spPr>
+                </pic:pic>
+              </a:graphicData>
+            </a:graphic>
+          </wp:inline>
+        </w:drawing>
+      </w:r>
+      <w:r>
+        <w:rPr>
+          <w:b/>
+          <w:bCs/>
+        </w:rPr>
+        <w:t>bitbake -c cleansstate libanswer &amp;&amp; bitbake libanswer</w:t>
+      </w:r>
+    </w:p>
+    <w:p>
+      <w:pPr>
+        <w:pStyle w:val="Normal"/>
+        <w:bidi w:val="0"/>
+        <w:jc w:val="start"/>
+        <w:rPr/>
+      </w:pPr>
+      <w:r>
+        <w:rPr/>
+      </w:r>
+    </w:p>
+    <w:p>
+      <w:pPr>
+        <w:pStyle w:val="Normal"/>
+        <w:bidi w:val="0"/>
+        <w:jc w:val="start"/>
+        <w:rPr/>
+      </w:pPr>
+      <w:r>
+        <w:rPr/>
+        <w:t>6. split the package</w:t>
+      </w:r>
+    </w:p>
+    <w:p>
+      <w:pPr>
+        <w:pStyle w:val="Normal"/>
+        <w:bidi w:val="0"/>
+        <w:jc w:val="start"/>
+        <w:rPr/>
+      </w:pPr>
+      <w:r>
+        <w:rPr/>
+        <w:drawing>
+          <wp:inline distT="0" distB="0" distL="0" distR="0">
+            <wp:extent cx="6120130" cy="638175"/>
+            <wp:effectExtent l="0" t="0" r="0" b="0"/>
+            <wp:docPr id="23" name="Image23" descr="" title=""/>
+            <wp:cNvGraphicFramePr>
+              <a:graphicFrameLocks xmlns:a="http://schemas.openxmlformats.org/drawingml/2006/main" noChangeAspect="1"/>
+            </wp:cNvGraphicFramePr>
+            <a:graphic xmlns:a="http://schemas.openxmlformats.org/drawingml/2006/main">
+              <a:graphicData uri="http://schemas.openxmlformats.org/drawingml/2006/picture">
+                <pic:pic xmlns:pic="http://schemas.openxmlformats.org/drawingml/2006/picture">
+                  <pic:nvPicPr>
+                    <pic:cNvPr id="23" name="Image23" descr="" title=""/>
+                    <pic:cNvPicPr>
+                      <a:picLocks noChangeAspect="1" noChangeArrowheads="1"/>
+                    </pic:cNvPicPr>
+                  </pic:nvPicPr>
+                  <pic:blipFill>
+                    <a:blip r:embed="rId34"/>
+                    <a:srcRect l="0" t="58445" r="0" b="22997"/>
+                    <a:stretch>
+                      <a:fillRect/>
+                    </a:stretch>
+                  </pic:blipFill>
+                  <pic:spPr bwMode="auto">
+                    <a:xfrm>
+                      <a:off x="0" y="0"/>
+                      <a:ext cx="6120130" cy="638175"/>
+                    </a:xfrm>
+                    <a:prstGeom prst="rect">
+                      <a:avLst/>
+                    </a:prstGeom>
+                  </pic:spPr>
+                </pic:pic>
+              </a:graphicData>
+            </a:graphic>
+          </wp:inline>
+        </w:drawing>
+      </w:r>
+    </w:p>
+    <w:p>
+      <w:pPr>
+        <w:pStyle w:val="Normal"/>
+        <w:bidi w:val="0"/>
+        <w:jc w:val="start"/>
+        <w:rPr/>
+      </w:pPr>
+      <w:r>
+        <w:rPr/>
+        <w:t>this is canonical splitting</w:t>
+      </w:r>
+    </w:p>
+    <w:p>
+      <w:pPr>
+        <w:pStyle w:val="Normal"/>
+        <w:bidi w:val="0"/>
+        <w:jc w:val="start"/>
+        <w:rPr/>
+      </w:pPr>
+      <w:r>
+        <w:rPr/>
+        <w:t>7. since you have splitted the package that means your have to add both the package name in your own recipe (example-image.bb)</w:t>
+      </w:r>
+    </w:p>
+    <w:p>
+      <w:pPr>
+        <w:pStyle w:val="Normal"/>
+        <w:bidi w:val="0"/>
+        <w:jc w:val="start"/>
+        <w:rPr>
+          <w:b/>
+          <w:b/>
+          <w:bCs/>
+        </w:rPr>
+      </w:pPr>
+      <w:r>
+        <w:rPr>
+          <w:b/>
+          <w:bCs/>
+        </w:rPr>
+        <w:drawing>
+          <wp:inline distT="0" distB="0" distL="0" distR="0">
+            <wp:extent cx="6120130" cy="334645"/>
+            <wp:effectExtent l="0" t="0" r="0" b="0"/>
+            <wp:docPr id="24" name="Image24" descr="" title=""/>
+            <wp:cNvGraphicFramePr>
+              <a:graphicFrameLocks xmlns:a="http://schemas.openxmlformats.org/drawingml/2006/main" noChangeAspect="1"/>
+            </wp:cNvGraphicFramePr>
+            <a:graphic xmlns:a="http://schemas.openxmlformats.org/drawingml/2006/main">
+              <a:graphicData uri="http://schemas.openxmlformats.org/drawingml/2006/picture">
+                <pic:pic xmlns:pic="http://schemas.openxmlformats.org/drawingml/2006/picture">
+                  <pic:nvPicPr>
+                    <pic:cNvPr id="24" name="Image24" descr="" title=""/>
+                    <pic:cNvPicPr>
+                      <a:picLocks noChangeAspect="1" noChangeArrowheads="1"/>
+                    </pic:cNvPicPr>
+                  </pic:nvPicPr>
+                  <pic:blipFill>
+                    <a:blip r:embed="rId35"/>
+                    <a:srcRect l="0" t="64862" r="0" b="25408"/>
+                    <a:stretch>
+                      <a:fillRect/>
+                    </a:stretch>
+                  </pic:blipFill>
+                  <pic:spPr bwMode="auto">
+                    <a:xfrm>
+                      <a:off x="0" y="0"/>
+                      <a:ext cx="6120130" cy="334645"/>
+                    </a:xfrm>
+                    <a:prstGeom prst="rect">
+                      <a:avLst/>
+                    </a:prstGeom>
+                  </pic:spPr>
+                </pic:pic>
+              </a:graphicData>
+            </a:graphic>
+          </wp:inline>
+        </w:drawing>
+      </w:r>
+      <w:r>
+        <w:rPr>
+          <w:b/>
+          <w:bCs/>
+        </w:rPr>
+        <w:t>IMAGE_INSTALL += “libanswer libanswer-example”</w:t>
+      </w:r>
+    </w:p>
+    <w:p>
+      <w:pPr>
+        <w:pStyle w:val="Normal"/>
+        <w:bidi w:val="0"/>
+        <w:jc w:val="start"/>
+        <w:rPr>
+          <w:b/>
+          <w:b/>
+          <w:bCs/>
+        </w:rPr>
+      </w:pPr>
+      <w:r>
+        <w:rPr>
+          <w:b/>
+          <w:bCs/>
+        </w:rPr>
+        <w:t xml:space="preserve">new task </w:t>
+      </w:r>
+    </w:p>
+    <w:p>
+      <w:pPr>
+        <w:pStyle w:val="Normal"/>
+        <w:bidi w:val="0"/>
+        <w:jc w:val="start"/>
+        <w:rPr>
+          <w:b/>
+          <w:b/>
+          <w:bCs/>
+        </w:rPr>
+      </w:pPr>
+      <w:r>
+        <w:rPr>
+          <w:b/>
+          <w:bCs/>
+        </w:rPr>
+        <w:t>this section will be about the 3 commonly used buses (I2c,pci,Uart)</w:t>
+      </w:r>
+    </w:p>
+    <w:p>
+      <w:pPr>
+        <w:pStyle w:val="Normal"/>
+        <w:bidi w:val="0"/>
+        <w:jc w:val="start"/>
+        <w:rPr/>
+      </w:pPr>
+      <w:hyperlink r:id="rId37">
+        <w:r>
+          <w:rPr>
+            <w:rStyle w:val="InternetLink"/>
+            <w:b/>
+            <w:bCs/>
+          </w:rPr>
+          <w:t>https://www.youtube.com/watch?v=c10wAKWpjts</w:t>
+        </w:r>
+      </w:hyperlink>
+    </w:p>
+    <w:p>
+      <w:pPr>
+        <w:pStyle w:val="Normal"/>
+        <w:bidi w:val="0"/>
+        <w:jc w:val="start"/>
+        <w:rPr>
+          <w:b w:val="false"/>
+          <w:b w:val="false"/>
+          <w:bCs w:val="false"/>
+        </w:rPr>
+      </w:pPr>
+      <w:r>
+        <w:rPr>
+          <w:b w:val="false"/>
+          <w:bCs w:val="false"/>
+        </w:rPr>
+      </w:r>
+    </w:p>
+    <w:p>
+      <w:pPr>
+        <w:pStyle w:val="Normal"/>
+        <w:bidi w:val="0"/>
+        <w:jc w:val="start"/>
+        <w:rPr>
+          <w:b/>
+          <w:b/>
+          <w:bCs/>
+        </w:rPr>
+      </w:pPr>
+      <w:r>
+        <w:rPr>
+          <w:b/>
+          <w:bCs/>
+        </w:rPr>
       </w:r>
     </w:p>
     <w:sectPr>
@@ -684,6 +3397,7 @@
       <w:rPr>
         <w:rFonts w:ascii="Calibri" w:hAnsi="Calibri" w:eastAsia="Noto Serif CJK SC" w:cs="Lohit Devanagari"/>
         <w:kern w:val="2"/>
+        <w:sz w:val="20"/>
         <w:szCs w:val="24"/>
         <w:lang w:val="en-IN" w:eastAsia="zh-CN" w:bidi="hi-IN"/>
       </w:rPr>
@@ -711,6 +3425,31 @@
       <w:sz w:val="24"/>
       <w:szCs w:val="24"/>
       <w:lang w:val="en-IN" w:eastAsia="zh-CN" w:bidi="hi-IN"/>
+    </w:rPr>
+  </w:style>
+  <w:style w:type="paragraph" w:styleId="Heading1">
+    <w:name w:val="Heading 1"/>
+    <w:basedOn w:val="Heading"/>
+    <w:next w:val="TextBody"/>
+    <w:qFormat/>
+    <w:pPr>
+      <w:spacing w:before="240" w:after="120"/>
+      <w:outlineLvl w:val="0"/>
+    </w:pPr>
+    <w:rPr>
+      <w:rFonts w:ascii="Liberation Serif" w:hAnsi="Liberation Serif" w:eastAsia="Noto Serif CJK SC" w:cs="Lohit Devanagari"/>
+      <w:b/>
+      <w:bCs/>
+      <w:sz w:val="48"/>
+      <w:szCs w:val="48"/>
+    </w:rPr>
+  </w:style>
+  <w:style w:type="character" w:styleId="InternetLink">
+    <w:name w:val="Hyperlink"/>
+    <w:rPr>
+      <w:color w:val="000080"/>
+      <w:u w:val="single"/>
+      <w:lang w:val="zxx" w:eastAsia="zxx" w:bidi="zxx"/>
     </w:rPr>
   </w:style>
   <w:style w:type="paragraph" w:styleId="Heading">

</xml_diff>